<commit_message>
Almost completed progressive punishment and made changes to code to note the inconsistency in box/station for about eight animals
</commit_message>
<xml_diff>
--- a/Bonnie's Codes/Document.docx
+++ b/Bonnie's Codes/Document.docx
@@ -527,11 +527,20 @@
     <w:p>
       <w:pPr>
         <w:pStyle w:val="Normal"/>
-      </w:pPr>
-      <w:r>
-        <w:rPr>
-          <w:rFonts w:ascii="Calibri" w:hAnsi="Calibri" w:eastAsia="Calibri" w:cs="Calibri"/>
-          <w:noProof w:val="0"/>
+        <w:rPr>
+          <w:rFonts w:ascii="Calibri" w:hAnsi="Calibri" w:eastAsia="Calibri" w:cs="Calibri"/>
+          <w:noProof w:val="0"/>
+          <w:color w:val="FF0000"/>
+          <w:sz w:val="22"/>
+          <w:szCs w:val="22"/>
+          <w:lang w:val="en-US"/>
+        </w:rPr>
+      </w:pPr>
+      <w:r>
+        <w:rPr>
+          <w:rFonts w:ascii="Calibri" w:hAnsi="Calibri" w:eastAsia="Calibri" w:cs="Calibri"/>
+          <w:noProof w:val="0"/>
+          <w:color w:val="FF0000"/>
           <w:sz w:val="22"/>
           <w:szCs w:val="22"/>
           <w:lang w:val="en-US"/>
@@ -542,19 +551,122 @@
     <w:p>
       <w:pPr>
         <w:pStyle w:val="Normal"/>
-        <w:rPr>
-          <w:rFonts w:ascii="Calibri" w:hAnsi="Calibri" w:eastAsia="Calibri" w:cs="Calibri"/>
-          <w:noProof w:val="0"/>
-          <w:sz w:val="22"/>
-          <w:szCs w:val="22"/>
-          <w:lang w:val="en-US"/>
-        </w:rPr>
-      </w:pPr>
-    </w:p>
-    <w:p>
-      <w:pPr>
-        <w:pStyle w:val="Normal"/>
-      </w:pPr>
+      </w:pPr>
+      <w:r>
+        <w:drawing>
+          <wp:inline wp14:editId="234CE87F" wp14:anchorId="7B4AC7E3">
+            <wp:extent cx="3095625" cy="2895600"/>
+            <wp:effectExtent l="0" t="0" r="0" b="0"/>
+            <wp:docPr id="1802402805" name="" title=""/>
+            <wp:cNvGraphicFramePr>
+              <a:graphicFrameLocks noChangeAspect="1"/>
+            </wp:cNvGraphicFramePr>
+            <a:graphic>
+              <a:graphicData uri="http://schemas.openxmlformats.org/drawingml/2006/picture">
+                <pic:pic>
+                  <pic:nvPicPr>
+                    <pic:cNvPr id="0" name=""/>
+                    <pic:cNvPicPr/>
+                  </pic:nvPicPr>
+                  <pic:blipFill>
+                    <a:blip r:embed="R4df11e6af03f4c32">
+                      <a:extLst>
+                        <a:ext xmlns:a="http://schemas.openxmlformats.org/drawingml/2006/main" uri="{28A0092B-C50C-407E-A947-70E740481C1C}">
+                          <a14:useLocalDpi val="0"/>
+                        </a:ext>
+                      </a:extLst>
+                    </a:blip>
+                    <a:stretch>
+                      <a:fillRect/>
+                    </a:stretch>
+                  </pic:blipFill>
+                  <pic:spPr>
+                    <a:xfrm>
+                      <a:off x="0" y="0"/>
+                      <a:ext cx="3095625" cy="2895600"/>
+                    </a:xfrm>
+                    <a:prstGeom prst="rect">
+                      <a:avLst/>
+                    </a:prstGeom>
+                  </pic:spPr>
+                </pic:pic>
+              </a:graphicData>
+            </a:graphic>
+          </wp:inline>
+        </w:drawing>
+      </w:r>
+    </w:p>
+    <w:p>
+      <w:pPr>
+        <w:pStyle w:val="Normal"/>
+        <w:rPr>
+          <w:rFonts w:ascii="Calibri" w:hAnsi="Calibri" w:eastAsia="Calibri" w:cs="Calibri"/>
+          <w:noProof w:val="0"/>
+          <w:color w:val="FF0000"/>
+          <w:sz w:val="22"/>
+          <w:szCs w:val="22"/>
+          <w:lang w:val="en-US"/>
+        </w:rPr>
+      </w:pPr>
+      <w:r>
+        <w:rPr>
+          <w:rFonts w:ascii="Calibri" w:hAnsi="Calibri" w:eastAsia="Calibri" w:cs="Calibri"/>
+          <w:noProof w:val="0"/>
+          <w:color w:val="FF0000"/>
+          <w:sz w:val="22"/>
+          <w:szCs w:val="22"/>
+          <w:lang w:val="en-US"/>
+        </w:rPr>
+        <w:t>While asking about station vs box, clarify why some rats have inconsistent box information</w:t>
+      </w:r>
+    </w:p>
+    <w:p>
+      <w:pPr>
+        <w:pStyle w:val="Normal"/>
+      </w:pPr>
+      <w:r>
+        <w:drawing>
+          <wp:inline wp14:editId="47D10E27" wp14:anchorId="363E54FB">
+            <wp:extent cx="342900" cy="342900"/>
+            <wp:effectExtent l="0" t="0" r="0" b="0"/>
+            <wp:docPr id="1480685747" name="" descr="U,{6fe821b3-74ed-40d4-9c84-0f250af91a78}{210},3.125,3.125" title="Inserting image..."/>
+            <wp:cNvGraphicFramePr>
+              <a:graphicFrameLocks noChangeAspect="1"/>
+            </wp:cNvGraphicFramePr>
+            <a:graphic>
+              <a:graphicData uri="http://schemas.openxmlformats.org/drawingml/2006/picture">
+                <pic:pic>
+                  <pic:nvPicPr>
+                    <pic:cNvPr id="0" name=""/>
+                    <pic:cNvPicPr/>
+                  </pic:nvPicPr>
+                  <pic:blipFill>
+                    <a:blip r:embed="Rcf3faabab7aa4e83">
+                      <a:extLst>
+                        <a:ext xmlns:a="http://schemas.openxmlformats.org/drawingml/2006/main" uri="{28A0092B-C50C-407E-A947-70E740481C1C}">
+                          <a14:useLocalDpi val="0"/>
+                        </a:ext>
+                      </a:extLst>
+                    </a:blip>
+                    <a:stretch>
+                      <a:fillRect/>
+                    </a:stretch>
+                  </pic:blipFill>
+                  <pic:spPr>
+                    <a:xfrm>
+                      <a:off x="0" y="0"/>
+                      <a:ext cx="342900" cy="342900"/>
+                    </a:xfrm>
+                    <a:prstGeom prst="rect">
+                      <a:avLst/>
+                    </a:prstGeom>
+                  </pic:spPr>
+                </pic:pic>
+              </a:graphicData>
+            </a:graphic>
+          </wp:inline>
+        </w:drawing>
+      </w:r>
     </w:p>
     <w:p>
       <w:pPr>

</xml_diff>

<commit_message>
Two commits ago, find code in which you manually extracted the attempted and completed shocks using a defined index
</commit_message>
<xml_diff>
--- a/Bonnie's Codes/Document.docx
+++ b/Bonnie's Codes/Document.docx
@@ -554,10 +554,10 @@
       </w:pPr>
       <w:r>
         <w:drawing>
-          <wp:inline wp14:editId="234CE87F" wp14:anchorId="7B4AC7E3">
+          <wp:inline wp14:editId="76B6EC40" wp14:anchorId="7B4AC7E3">
             <wp:extent cx="3095625" cy="2895600"/>
             <wp:effectExtent l="0" t="0" r="0" b="0"/>
-            <wp:docPr id="1802402805" name="" title=""/>
+            <wp:docPr id="629805045" name="" title=""/>
             <wp:cNvGraphicFramePr>
               <a:graphicFrameLocks noChangeAspect="1"/>
             </wp:cNvGraphicFramePr>
@@ -569,7 +569,7 @@
                     <pic:cNvPicPr/>
                   </pic:nvPicPr>
                   <pic:blipFill>
-                    <a:blip r:embed="R4df11e6af03f4c32">
+                    <a:blip r:embed="R63cf0a9aa0ff4066">
                       <a:extLst>
                         <a:ext xmlns:a="http://schemas.openxmlformats.org/drawingml/2006/main" uri="{28A0092B-C50C-407E-A947-70E740481C1C}">
                           <a14:useLocalDpi val="0"/>
@@ -595,41 +595,12 @@
           </wp:inline>
         </w:drawing>
       </w:r>
-    </w:p>
-    <w:p>
-      <w:pPr>
-        <w:pStyle w:val="Normal"/>
-        <w:rPr>
-          <w:rFonts w:ascii="Calibri" w:hAnsi="Calibri" w:eastAsia="Calibri" w:cs="Calibri"/>
-          <w:noProof w:val="0"/>
-          <w:color w:val="FF0000"/>
-          <w:sz w:val="22"/>
-          <w:szCs w:val="22"/>
-          <w:lang w:val="en-US"/>
-        </w:rPr>
-      </w:pPr>
-      <w:r>
-        <w:rPr>
-          <w:rFonts w:ascii="Calibri" w:hAnsi="Calibri" w:eastAsia="Calibri" w:cs="Calibri"/>
-          <w:noProof w:val="0"/>
-          <w:color w:val="FF0000"/>
-          <w:sz w:val="22"/>
-          <w:szCs w:val="22"/>
-          <w:lang w:val="en-US"/>
-        </w:rPr>
-        <w:t>While asking about station vs box, clarify why some rats have inconsistent box information</w:t>
-      </w:r>
-    </w:p>
-    <w:p>
-      <w:pPr>
-        <w:pStyle w:val="Normal"/>
-      </w:pPr>
       <w:r>
         <w:drawing>
-          <wp:inline wp14:editId="47D10E27" wp14:anchorId="363E54FB">
-            <wp:extent cx="342900" cy="342900"/>
+          <wp:inline wp14:editId="797BEFA4" wp14:anchorId="296CE909">
+            <wp:extent cx="2781300" cy="4572000"/>
             <wp:effectExtent l="0" t="0" r="0" b="0"/>
-            <wp:docPr id="1480685747" name="" descr="U,{6fe821b3-74ed-40d4-9c84-0f250af91a78}{210},3.125,3.125" title="Inserting image..."/>
+            <wp:docPr id="1750625788" name="" title=""/>
             <wp:cNvGraphicFramePr>
               <a:graphicFrameLocks noChangeAspect="1"/>
             </wp:cNvGraphicFramePr>
@@ -641,7 +612,7 @@
                     <pic:cNvPicPr/>
                   </pic:nvPicPr>
                   <pic:blipFill>
-                    <a:blip r:embed="Rcf3faabab7aa4e83">
+                    <a:blip r:embed="Rf22367f8f61b41a7">
                       <a:extLst>
                         <a:ext xmlns:a="http://schemas.openxmlformats.org/drawingml/2006/main" uri="{28A0092B-C50C-407E-A947-70E740481C1C}">
                           <a14:useLocalDpi val="0"/>
@@ -655,7 +626,7 @@
                   <pic:spPr>
                     <a:xfrm>
                       <a:off x="0" y="0"/>
-                      <a:ext cx="342900" cy="342900"/>
+                      <a:ext cx="2781300" cy="4572000"/>
                     </a:xfrm>
                     <a:prstGeom prst="rect">
                       <a:avLst/>
@@ -667,6 +638,35 @@
           </wp:inline>
         </w:drawing>
       </w:r>
+    </w:p>
+    <w:p>
+      <w:pPr>
+        <w:pStyle w:val="Normal"/>
+        <w:rPr>
+          <w:rFonts w:ascii="Calibri" w:hAnsi="Calibri" w:eastAsia="Calibri" w:cs="Calibri"/>
+          <w:noProof w:val="0"/>
+          <w:color w:val="FF0000"/>
+          <w:sz w:val="22"/>
+          <w:szCs w:val="22"/>
+          <w:lang w:val="en-US"/>
+        </w:rPr>
+      </w:pPr>
+      <w:r>
+        <w:rPr>
+          <w:rFonts w:ascii="Calibri" w:hAnsi="Calibri" w:eastAsia="Calibri" w:cs="Calibri"/>
+          <w:noProof w:val="0"/>
+          <w:color w:val="FF0000"/>
+          <w:sz w:val="22"/>
+          <w:szCs w:val="22"/>
+          <w:lang w:val="en-US"/>
+        </w:rPr>
+        <w:t>While asking about station vs box, clarify why some rats have inconsistent box information</w:t>
+      </w:r>
+    </w:p>
+    <w:p>
+      <w:pPr>
+        <w:pStyle w:val="Normal"/>
+      </w:pPr>
     </w:p>
     <w:p>
       <w:pPr>

</xml_diff>

<commit_message>
Excel conversion in preparation for discrepency plots
</commit_message>
<xml_diff>
--- a/Bonnie's Codes/Document.docx
+++ b/Bonnie's Codes/Document.docx
@@ -1092,6 +1092,28 @@
         </w:rPr>
         <w:t>Runway</w:t>
       </w:r>
+    </w:p>
+    <w:p>
+      <w:pPr>
+        <w:pStyle w:val="Normal"/>
+        <w:rPr>
+          <w:color w:val="FF0000"/>
+        </w:rPr>
+      </w:pPr>
+      <w:r>
+        <w:rPr>
+          <w:color w:val="FF0000"/>
+        </w:rPr>
+        <w:t xml:space="preserve">How to attain Habituation data? </w:t>
+      </w:r>
+    </w:p>
+    <w:p>
+      <w:pPr>
+        <w:pStyle w:val="Normal"/>
+        <w:rPr>
+          <w:color w:val="FF0000"/>
+        </w:rPr>
+      </w:pPr>
     </w:p>
     <w:p>
       <w:pPr>

</xml_diff>

<commit_message>
delayed punishment--still needs presses because of the NULL code and pick up locomotor; the other ones should be complete; just need to be combined with the wfu data for rfid, date of birth, date of exp, age of exp, sex, and box number
</commit_message>
<xml_diff>
--- a/Bonnie's Codes/Document.docx
+++ b/Bonnie's Codes/Document.docx
@@ -1067,6 +1067,68 @@
           <w:color w:val="FF0000"/>
         </w:rPr>
         <w:t>TIMEOUT?</w:t>
+      </w:r>
+    </w:p>
+    <w:p>
+      <w:pPr>
+        <w:pStyle w:val="Normal"/>
+        <w:rPr>
+          <w:color w:val="FF0000"/>
+        </w:rPr>
+      </w:pPr>
+      <w:r>
+        <w:rPr>
+          <w:color w:val="FF0000"/>
+        </w:rPr>
+        <w:t xml:space="preserve">10/28 Apart from the error files, what is wrong with the other files   </w:t>
+      </w:r>
+    </w:p>
+    <w:p>
+      <w:pPr>
+        <w:pStyle w:val="Normal"/>
+      </w:pPr>
+      <w:r>
+        <w:drawing>
+          <wp:inline wp14:editId="7BBE44B8" wp14:anchorId="3F18A2D8">
+            <wp:extent cx="4572000" cy="847725"/>
+            <wp:effectExtent l="0" t="0" r="0" b="0"/>
+            <wp:docPr id="129082152" name="" title=""/>
+            <wp:cNvGraphicFramePr>
+              <a:graphicFrameLocks noChangeAspect="1"/>
+            </wp:cNvGraphicFramePr>
+            <a:graphic>
+              <a:graphicData uri="http://schemas.openxmlformats.org/drawingml/2006/picture">
+                <pic:pic>
+                  <pic:nvPicPr>
+                    <pic:cNvPr id="0" name=""/>
+                    <pic:cNvPicPr/>
+                  </pic:nvPicPr>
+                  <pic:blipFill>
+                    <a:blip r:embed="Re2758a65b0ab47e0">
+                      <a:extLst>
+                        <a:ext xmlns:a="http://schemas.openxmlformats.org/drawingml/2006/main" uri="{28A0092B-C50C-407E-A947-70E740481C1C}">
+                          <a14:useLocalDpi val="0"/>
+                        </a:ext>
+                      </a:extLst>
+                    </a:blip>
+                    <a:stretch>
+                      <a:fillRect/>
+                    </a:stretch>
+                  </pic:blipFill>
+                  <pic:spPr>
+                    <a:xfrm>
+                      <a:off x="0" y="0"/>
+                      <a:ext cx="4572000" cy="847725"/>
+                    </a:xfrm>
+                    <a:prstGeom prst="rect">
+                      <a:avLst/>
+                    </a:prstGeom>
+                  </pic:spPr>
+                </pic:pic>
+              </a:graphicData>
+            </a:graphic>
+          </wp:inline>
+        </w:drawing>
       </w:r>
     </w:p>
     <w:p>

</xml_diff>